<commit_message>
Task03: Added over overfull variables.
</commit_message>
<xml_diff>
--- a/Essay.docx
+++ b/Essay.docx
@@ -53,19 +53,7 @@
         <w:t xml:space="preserve"> (как и в других языках) </w:t>
       </w:r>
       <w:r>
-        <w:t>это основной элемент хранения информации. Переменная характеризуется комбинацией типа</w:t>
-      </w:r>
-      <w:r>
-        <w:t xml:space="preserve">, </w:t>
-      </w:r>
-      <w:r>
-        <w:t>идентификатора</w:t>
-      </w:r>
-      <w:r>
-        <w:t xml:space="preserve"> </w:t>
-      </w:r>
-      <w:r>
-        <w:t>и области действия.</w:t>
+        <w:t>это основной элемент хранения информации. Переменная характеризуется комбинацией типа, идентификатора и области действия.</w:t>
       </w:r>
     </w:p>
     <w:p>
@@ -135,16 +123,7 @@
           <w:rStyle w:val="a3"/>
           <w:b w:val="0"/>
         </w:rPr>
-        <w:t xml:space="preserve">) и передаются по </w:t>
-      </w:r>
-      <w:bookmarkStart w:id="0" w:name="_GoBack"/>
-      <w:bookmarkEnd w:id="0"/>
-      <w:r>
-        <w:rPr>
-          <w:rStyle w:val="a3"/>
-          <w:b w:val="0"/>
-        </w:rPr>
-        <w:t>ссылке.</w:t>
+        <w:t>) и передаются по ссылке.</w:t>
       </w:r>
     </w:p>
     <w:p>
@@ -241,12 +220,6 @@
         <w:gridCol w:w="2870"/>
       </w:tblGrid>
       <w:tr>
-        <w:tblPrEx>
-          <w:tblCellMar>
-            <w:top w:w="0" w:type="dxa"/>
-            <w:bottom w:w="0" w:type="dxa"/>
-          </w:tblCellMar>
-        </w:tblPrEx>
         <w:trPr>
           <w:trHeight w:val="256"/>
         </w:trPr>
@@ -439,12 +412,6 @@
         </w:tc>
       </w:tr>
       <w:tr>
-        <w:tblPrEx>
-          <w:tblCellMar>
-            <w:top w:w="0" w:type="dxa"/>
-            <w:bottom w:w="0" w:type="dxa"/>
-          </w:tblCellMar>
-        </w:tblPrEx>
         <w:trPr>
           <w:trHeight w:val="118"/>
         </w:trPr>
@@ -672,12 +639,6 @@
         </w:tc>
       </w:tr>
       <w:tr>
-        <w:tblPrEx>
-          <w:tblCellMar>
-            <w:top w:w="0" w:type="dxa"/>
-            <w:bottom w:w="0" w:type="dxa"/>
-          </w:tblCellMar>
-        </w:tblPrEx>
         <w:trPr>
           <w:trHeight w:val="118"/>
         </w:trPr>
@@ -869,10 +830,7 @@
               </w:rPr>
             </w:pPr>
             <w:r>
-              <w:t>П</w:t>
-            </w:r>
-            <w:r>
-              <w:t xml:space="preserve">редставляет собой один 16-битный </w:t>
+              <w:t xml:space="preserve">Представляет собой один 16-битный </w:t>
             </w:r>
             <w:proofErr w:type="spellStart"/>
             <w:r>
@@ -886,12 +844,6 @@
         </w:tc>
       </w:tr>
       <w:tr>
-        <w:tblPrEx>
-          <w:tblCellMar>
-            <w:top w:w="0" w:type="dxa"/>
-            <w:bottom w:w="0" w:type="dxa"/>
-          </w:tblCellMar>
-        </w:tblPrEx>
         <w:trPr>
           <w:trHeight w:val="118"/>
         </w:trPr>
@@ -1093,12 +1045,6 @@
         </w:tc>
       </w:tr>
       <w:tr>
-        <w:tblPrEx>
-          <w:tblCellMar>
-            <w:top w:w="0" w:type="dxa"/>
-            <w:bottom w:w="0" w:type="dxa"/>
-          </w:tblCellMar>
-        </w:tblPrEx>
         <w:trPr>
           <w:trHeight w:val="118"/>
         </w:trPr>
@@ -1290,12 +1236,6 @@
         </w:tc>
       </w:tr>
       <w:tr>
-        <w:tblPrEx>
-          <w:tblCellMar>
-            <w:top w:w="0" w:type="dxa"/>
-            <w:bottom w:w="0" w:type="dxa"/>
-          </w:tblCellMar>
-        </w:tblPrEx>
         <w:trPr>
           <w:trHeight w:val="118"/>
         </w:trPr>
@@ -1484,12 +1424,6 @@
         </w:tc>
       </w:tr>
       <w:tr>
-        <w:tblPrEx>
-          <w:tblCellMar>
-            <w:top w:w="0" w:type="dxa"/>
-            <w:bottom w:w="0" w:type="dxa"/>
-          </w:tblCellMar>
-        </w:tblPrEx>
         <w:trPr>
           <w:trHeight w:val="118"/>
         </w:trPr>
@@ -1687,12 +1621,6 @@
         </w:tc>
       </w:tr>
       <w:tr>
-        <w:tblPrEx>
-          <w:tblCellMar>
-            <w:top w:w="0" w:type="dxa"/>
-            <w:bottom w:w="0" w:type="dxa"/>
-          </w:tblCellMar>
-        </w:tblPrEx>
         <w:trPr>
           <w:trHeight w:val="118"/>
         </w:trPr>
@@ -1887,12 +1815,6 @@
         </w:tc>
       </w:tr>
       <w:tr>
-        <w:tblPrEx>
-          <w:tblCellMar>
-            <w:top w:w="0" w:type="dxa"/>
-            <w:bottom w:w="0" w:type="dxa"/>
-          </w:tblCellMar>
-        </w:tblPrEx>
         <w:trPr>
           <w:trHeight w:val="118"/>
         </w:trPr>
@@ -2084,12 +2006,6 @@
         </w:tc>
       </w:tr>
       <w:tr>
-        <w:tblPrEx>
-          <w:tblCellMar>
-            <w:top w:w="0" w:type="dxa"/>
-            <w:bottom w:w="0" w:type="dxa"/>
-          </w:tblCellMar>
-        </w:tblPrEx>
         <w:trPr>
           <w:trHeight w:val="118"/>
         </w:trPr>
@@ -2297,14 +2213,7 @@
           <w:rStyle w:val="a3"/>
           <w:b w:val="0"/>
         </w:rPr>
-        <w:t xml:space="preserve"> </w:t>
-      </w:r>
-      <w:r>
-        <w:rPr>
-          <w:rStyle w:val="a3"/>
-          <w:b w:val="0"/>
-        </w:rPr>
-        <w:t>осуществляет строгую типизацию, поэтому типы должны использоваться по назначению</w:t>
+        <w:t xml:space="preserve"> осуществляет строгую типизацию, поэтому типы должны использоваться по назначению</w:t>
       </w:r>
       <w:r>
         <w:rPr>
@@ -2351,7 +2260,22 @@
           <w:rStyle w:val="a3"/>
           <w:b w:val="0"/>
         </w:rPr>
-        <w:t xml:space="preserve">. Все численные типы в </w:t>
+        <w:t xml:space="preserve">. </w:t>
+      </w:r>
+    </w:p>
+    <w:p>
+      <w:pPr>
+        <w:rPr>
+          <w:rStyle w:val="a3"/>
+          <w:b w:val="0"/>
+        </w:rPr>
+      </w:pPr>
+      <w:r>
+        <w:rPr>
+          <w:rStyle w:val="a3"/>
+          <w:b w:val="0"/>
+        </w:rPr>
+        <w:t xml:space="preserve">Все численные типы в </w:t>
       </w:r>
       <w:r>
         <w:rPr>
@@ -2366,14 +2290,185 @@
           <w:rStyle w:val="a3"/>
           <w:b w:val="0"/>
         </w:rPr>
-        <w:t xml:space="preserve"> являются знаковыми. </w:t>
-      </w:r>
-      <w:r>
-        <w:rPr>
-          <w:rStyle w:val="a3"/>
-          <w:b w:val="0"/>
+        <w:t xml:space="preserve"> являются знаковыми.</w:t>
+      </w:r>
+    </w:p>
+    <w:p>
+      <w:pPr>
+        <w:pStyle w:val="HTML1"/>
+        <w:shd w:val="clear" w:color="auto" w:fill="FFFFFF"/>
+        <w:rPr>
+          <w:color w:val="000000"/>
+        </w:rPr>
+      </w:pPr>
+      <w:r>
+        <w:rPr>
+          <w:rStyle w:val="a3"/>
+          <w:b w:val="0"/>
+        </w:rPr>
+        <w:t xml:space="preserve">При переполнении типа в сторону максимальных значений переменной присваивается минимальное значение диапазона. </w:t>
+      </w:r>
+      <w:r>
+        <w:rPr>
+          <w:rStyle w:val="a3"/>
+          <w:b w:val="0"/>
+        </w:rPr>
+        <w:t xml:space="preserve">При переполнении типа в сторону </w:t>
+      </w:r>
+      <w:r>
+        <w:rPr>
+          <w:rStyle w:val="a3"/>
+          <w:b w:val="0"/>
+        </w:rPr>
+        <w:t xml:space="preserve">минимальных </w:t>
+      </w:r>
+      <w:r>
+        <w:rPr>
+          <w:rStyle w:val="a3"/>
+          <w:b w:val="0"/>
+        </w:rPr>
+        <w:t xml:space="preserve">значений переменной присваивается </w:t>
+      </w:r>
+      <w:r>
+        <w:rPr>
+          <w:rStyle w:val="a3"/>
+          <w:b w:val="0"/>
+        </w:rPr>
+        <w:t xml:space="preserve">максимальное </w:t>
+      </w:r>
+      <w:r>
+        <w:rPr>
+          <w:rStyle w:val="a3"/>
+          <w:b w:val="0"/>
+        </w:rPr>
+        <w:t>значение диапазона.</w:t>
+      </w:r>
+      <w:r>
+        <w:rPr>
+          <w:rStyle w:val="a3"/>
+          <w:b w:val="0"/>
+        </w:rPr>
+        <w:t xml:space="preserve"> Таким образом значения </w:t>
+      </w:r>
+      <w:proofErr w:type="gramStart"/>
+      <w:r>
+        <w:rPr>
+          <w:rStyle w:val="a3"/>
+          <w:b w:val="0"/>
+        </w:rPr>
+        <w:t>переменных  «</w:t>
+      </w:r>
+      <w:proofErr w:type="gramEnd"/>
+      <w:r>
+        <w:rPr>
+          <w:rStyle w:val="a3"/>
+          <w:b w:val="0"/>
+        </w:rPr>
+        <w:t xml:space="preserve">зацикливаются» при переполнении. Например: </w:t>
+      </w:r>
+      <w:proofErr w:type="spellStart"/>
+      <w:r>
+        <w:rPr>
+          <w:b/>
+          <w:bCs/>
+          <w:color w:val="000080"/>
+        </w:rPr>
+        <w:t>byte</w:t>
+      </w:r>
+      <w:proofErr w:type="spellEnd"/>
+      <w:r>
+        <w:rPr>
+          <w:b/>
+          <w:bCs/>
+          <w:color w:val="000080"/>
         </w:rPr>
         <w:t xml:space="preserve"> </w:t>
+      </w:r>
+      <w:r>
+        <w:rPr>
+          <w:color w:val="000000"/>
+        </w:rPr>
+        <w:t>t</w:t>
+      </w:r>
+      <w:proofErr w:type="spellStart"/>
+      <w:r>
+        <w:rPr>
+          <w:color w:val="000000"/>
+          <w:lang w:val="en-US"/>
+        </w:rPr>
+        <w:t>estVariable</w:t>
+      </w:r>
+      <w:proofErr w:type="spellEnd"/>
+      <w:r>
+        <w:rPr>
+          <w:color w:val="000000"/>
+        </w:rPr>
+        <w:t xml:space="preserve"> = -</w:t>
+      </w:r>
+      <w:r>
+        <w:rPr>
+          <w:color w:val="0000FF"/>
+        </w:rPr>
+        <w:t>128</w:t>
+      </w:r>
+      <w:r>
+        <w:rPr>
+          <w:color w:val="000000"/>
+        </w:rPr>
+        <w:t>;</w:t>
+      </w:r>
+      <w:r>
+        <w:rPr>
+          <w:color w:val="000000"/>
+          <w:lang w:val="en-US"/>
+        </w:rPr>
+        <w:t xml:space="preserve"> --</w:t>
+      </w:r>
+      <w:r>
+        <w:rPr>
+          <w:color w:val="000000"/>
+        </w:rPr>
+        <w:t>t</w:t>
+      </w:r>
+      <w:proofErr w:type="spellStart"/>
+      <w:r>
+        <w:rPr>
+          <w:color w:val="000000"/>
+          <w:lang w:val="en-US"/>
+        </w:rPr>
+        <w:t>estVariable</w:t>
+      </w:r>
+      <w:proofErr w:type="spellEnd"/>
+      <w:r>
+        <w:rPr>
+          <w:color w:val="000000"/>
+          <w:lang w:val="en-US"/>
+        </w:rPr>
+        <w:t xml:space="preserve">; </w:t>
+      </w:r>
+      <w:r>
+        <w:rPr>
+          <w:color w:val="000000"/>
+        </w:rPr>
+        <w:t>будет 127.</w:t>
+      </w:r>
+      <w:bookmarkStart w:id="0" w:name="_GoBack"/>
+      <w:bookmarkEnd w:id="0"/>
+    </w:p>
+    <w:p>
+      <w:pPr>
+        <w:rPr>
+          <w:rStyle w:val="a3"/>
+          <w:b w:val="0"/>
+        </w:rPr>
+      </w:pPr>
+      <w:r>
+        <w:rPr>
+          <w:rStyle w:val="a3"/>
+          <w:b w:val="0"/>
+        </w:rPr>
+        <w:lastRenderedPageBreak/>
+        <w:t xml:space="preserve">   </w:t>
       </w:r>
     </w:p>
     <w:sectPr>
@@ -2783,6 +2878,7 @@
   <w:style w:type="character" w:default="1" w:styleId="a0">
     <w:name w:val="Default Paragraph Font"/>
     <w:uiPriority w:val="1"/>
+    <w:semiHidden/>
     <w:unhideWhenUsed/>
   </w:style>
   <w:style w:type="table" w:default="1" w:styleId="a1">
@@ -2841,6 +2937,56 @@
       <w:rFonts w:ascii="Courier New" w:eastAsia="Times New Roman" w:hAnsi="Courier New" w:cs="Courier New"/>
       <w:sz w:val="20"/>
       <w:szCs w:val="20"/>
+    </w:rPr>
+  </w:style>
+  <w:style w:type="paragraph" w:styleId="HTML1">
+    <w:name w:val="HTML Preformatted"/>
+    <w:basedOn w:val="a"/>
+    <w:link w:val="HTML2"/>
+    <w:uiPriority w:val="99"/>
+    <w:semiHidden/>
+    <w:unhideWhenUsed/>
+    <w:rsid w:val="00991344"/>
+    <w:pPr>
+      <w:tabs>
+        <w:tab w:val="left" w:pos="916"/>
+        <w:tab w:val="left" w:pos="1832"/>
+        <w:tab w:val="left" w:pos="2748"/>
+        <w:tab w:val="left" w:pos="3664"/>
+        <w:tab w:val="left" w:pos="4580"/>
+        <w:tab w:val="left" w:pos="5496"/>
+        <w:tab w:val="left" w:pos="6412"/>
+        <w:tab w:val="left" w:pos="7328"/>
+        <w:tab w:val="left" w:pos="8244"/>
+        <w:tab w:val="left" w:pos="9160"/>
+        <w:tab w:val="left" w:pos="10076"/>
+        <w:tab w:val="left" w:pos="10992"/>
+        <w:tab w:val="left" w:pos="11908"/>
+        <w:tab w:val="left" w:pos="12824"/>
+        <w:tab w:val="left" w:pos="13740"/>
+        <w:tab w:val="left" w:pos="14656"/>
+      </w:tabs>
+      <w:spacing w:after="0" w:line="240" w:lineRule="auto"/>
+    </w:pPr>
+    <w:rPr>
+      <w:rFonts w:ascii="Courier New" w:eastAsia="Times New Roman" w:hAnsi="Courier New" w:cs="Courier New"/>
+      <w:sz w:val="20"/>
+      <w:szCs w:val="20"/>
+      <w:lang w:eastAsia="ru-RU"/>
+    </w:rPr>
+  </w:style>
+  <w:style w:type="character" w:customStyle="1" w:styleId="HTML2">
+    <w:name w:val="Стандартный HTML Знак"/>
+    <w:basedOn w:val="a0"/>
+    <w:link w:val="HTML1"/>
+    <w:uiPriority w:val="99"/>
+    <w:semiHidden/>
+    <w:rsid w:val="00991344"/>
+    <w:rPr>
+      <w:rFonts w:ascii="Courier New" w:eastAsia="Times New Roman" w:hAnsi="Courier New" w:cs="Courier New"/>
+      <w:sz w:val="20"/>
+      <w:szCs w:val="20"/>
+      <w:lang w:eastAsia="ru-RU"/>
     </w:rPr>
   </w:style>
 </w:styles>

</xml_diff>